<commit_message>
Arreglo de errores de division y raiz
Arreglo de errores de division y raiz
</commit_message>
<xml_diff>
--- a/doc/Manual.docx
+++ b/doc/Manual.docx
@@ -321,6 +321,24 @@
         </w:tabs>
       </w:pPr>
       <w:r>
+        <w:t>Primero tenemos que autenticarnos en la aplicación</w:t>
+      </w:r>
+      <w:r>
+        <w:t xml:space="preserve"> con un Nombre y contraseña</w:t>
+      </w:r>
+      <w:bookmarkStart w:id="0" w:name="_GoBack"/>
+      <w:bookmarkEnd w:id="0"/>
+      <w:r>
+        <w:t>.</w:t>
+      </w:r>
+    </w:p>
+    <w:p>
+      <w:pPr>
+        <w:tabs>
+          <w:tab w:val="left" w:pos="1890"/>
+        </w:tabs>
+      </w:pPr>
+      <w:r>
         <w:t xml:space="preserve">Una vez dentro del cliente después de la frase Seleccione la operación deseada solamente tenemos que </w:t>
       </w:r>
       <w:r>
@@ -411,8 +429,6 @@
           <w:tab w:val="left" w:pos="1890"/>
         </w:tabs>
       </w:pPr>
-      <w:bookmarkStart w:id="0" w:name="_GoBack"/>
-      <w:bookmarkEnd w:id="0"/>
     </w:p>
     <w:sectPr>
       <w:pgSz w:w="11906" w:h="16838"/>

</xml_diff>